<commit_message>
input address from command line
</commit_message>
<xml_diff>
--- a/Info/npm package, dependencies.docx
+++ b/Info/npm package, dependencies.docx
@@ -11,7 +11,22 @@
         </w:numPr>
       </w:pPr>
       <w:r>
-        <w:t>npm init – makes the package.json file that will save and update dependencies</w:t>
+        <w:t>“</w:t>
+      </w:r>
+      <w:r>
+        <w:t>npm init</w:t>
+      </w:r>
+      <w:r>
+        <w:t>”</w:t>
+      </w:r>
+      <w:r>
+        <w:t xml:space="preserve"> – makes the package.json</w:t>
+      </w:r>
+      <w:r>
+        <w:t xml:space="preserve"> file that will save all </w:t>
+      </w:r>
+      <w:r>
+        <w:t>dependencies</w:t>
       </w:r>
     </w:p>
     <w:p>
@@ -23,7 +38,28 @@
         </w:numPr>
       </w:pPr>
       <w:r>
-        <w:t>npm install &lt;package name&gt;@&lt;version&gt; - Version is optional</w:t>
+        <w:t>“</w:t>
+      </w:r>
+      <w:r>
+        <w:t xml:space="preserve">npm install &lt;package name&gt;@&lt;version&gt; </w:t>
+      </w:r>
+      <w:r>
+        <w:t xml:space="preserve">--save” </w:t>
+      </w:r>
+      <w:r>
+        <w:t>- Version is optional</w:t>
+      </w:r>
+      <w:r>
+        <w:t xml:space="preserve"> and –save flag saves this new dependency/package name i</w:t>
+      </w:r>
+      <w:r>
+        <w:t>n pack</w:t>
+      </w:r>
+      <w:r>
+        <w:t>age.json</w:t>
+      </w:r>
+      <w:r>
+        <w:t>. New version of node probably have automatic updation for package.json file, so no need for –save flag.</w:t>
       </w:r>
     </w:p>
     <w:p>

</xml_diff>

<commit_message>
intro to express web server
</commit_message>
<xml_diff>
--- a/Info/npm package, dependencies.docx
+++ b/Info/npm package, dependencies.docx
@@ -60,6 +60,18 @@
       </w:r>
       <w:r>
         <w:t>. New version of node probably have automatic updation for package.json file, so no need for –save flag.</w:t>
+      </w:r>
+    </w:p>
+    <w:p>
+      <w:pPr>
+        <w:pStyle w:val="ListParagraph"/>
+        <w:numPr>
+          <w:ilvl w:val="0"/>
+          <w:numId w:val="2"/>
+        </w:numPr>
+      </w:pPr>
+      <w:r>
+        <w:t>“npm install express --no-save” - To install Express temporarily and not add it to the dependencies list</w:t>
       </w:r>
     </w:p>
     <w:p>

</xml_diff>